<commit_message>
Documentation and Presentation update
MT
</commit_message>
<xml_diff>
--- a/Documentation.docx
+++ b/Documentation.docx
@@ -76,26 +76,97 @@
       </w:r>
       <w:proofErr w:type="spellStart"/>
       <w:r>
-        <w:t>Rsdjgkjle</w:t>
+        <w:t>Rushabh</w:t>
       </w:r>
       <w:proofErr w:type="spellEnd"/>
       <w:r>
+        <w:t xml:space="preserve"> Bhakta</w:t>
+      </w:r>
+      <w:r>
         <w:t>)</w:t>
       </w:r>
     </w:p>
+    <w:p>
+      <w:r>
+        <w:t>Contribution List:</w:t>
+      </w:r>
+    </w:p>
+    <w:p>
+      <w:proofErr w:type="spellStart"/>
+      <w:r>
+        <w:t>Niloofar</w:t>
+      </w:r>
+      <w:proofErr w:type="spellEnd"/>
+      <w:r>
+        <w:t xml:space="preserve"> – U</w:t>
+      </w:r>
+      <w:r>
+        <w:t xml:space="preserve">ser </w:t>
+      </w:r>
+      <w:r>
+        <w:t>I</w:t>
+      </w:r>
+      <w:r>
+        <w:t>nterface</w:t>
+      </w:r>
+      <w:r>
+        <w:t xml:space="preserve"> Lead</w:t>
+      </w:r>
+    </w:p>
+    <w:p>
+      <w:proofErr w:type="spellStart"/>
+      <w:r>
+        <w:t>Rushabh</w:t>
+      </w:r>
+      <w:proofErr w:type="spellEnd"/>
+      <w:r>
+        <w:t xml:space="preserve"> Bhakta</w:t>
+      </w:r>
+      <w:r>
+        <w:t xml:space="preserve"> – Database Lead</w:t>
+      </w:r>
+    </w:p>
+    <w:p>
+      <w:r>
+        <w:t>Monica Tran – Planning/Analysis, UI Team Member, Database Team Member, Presentation</w:t>
+      </w:r>
+    </w:p>
+    <w:p>
+      <w:proofErr w:type="spellStart"/>
+      <w:r>
+        <w:t>Anqi</w:t>
+      </w:r>
+      <w:proofErr w:type="spellEnd"/>
+      <w:r>
+        <w:t xml:space="preserve"> Wang – Planning Analysis, UI Team Member</w:t>
+      </w:r>
+    </w:p>
+    <w:p>
+      <w:r>
+        <w:t xml:space="preserve">Tram </w:t>
+      </w:r>
+      <w:proofErr w:type="spellStart"/>
+      <w:r>
+        <w:t>Vuong</w:t>
+      </w:r>
+      <w:proofErr w:type="spellEnd"/>
+      <w:r>
+        <w:t xml:space="preserve"> – Planning/Analysis, UI Team Member, Database Team Member</w:t>
+      </w:r>
+    </w:p>
     <w:p/>
     <w:p>
       <w:pPr>
         <w:spacing w:after="0"/>
       </w:pPr>
       <w:r>
-        <w:t>H</w:t>
-      </w:r>
-      <w:r>
-        <w:t>igh-Pr</w:t>
-      </w:r>
-      <w:r>
-        <w:t>iority Requirements:</w:t>
+        <w:t>Requirements</w:t>
+      </w:r>
+      <w:r>
+        <w:t xml:space="preserve"> (bolded are high priority)</w:t>
+      </w:r>
+      <w:r>
+        <w:t>:</w:t>
       </w:r>
     </w:p>
     <w:p>
@@ -106,280 +177,235 @@
           <w:numId w:val="1"/>
         </w:numPr>
         <w:spacing w:after="0"/>
-      </w:pPr>
-      <w:r>
+        <w:rPr>
+          <w:b/>
+        </w:rPr>
+      </w:pPr>
+      <w:r>
+        <w:rPr>
+          <w:b/>
+        </w:rPr>
         <w:t>Log-in &amp; Register</w:t>
+      </w:r>
+    </w:p>
+    <w:p>
+      <w:pPr>
+        <w:pStyle w:val="ListParagraph"/>
+        <w:numPr>
+          <w:ilvl w:val="0"/>
+          <w:numId w:val="1"/>
+        </w:numPr>
+        <w:spacing w:after="0"/>
+        <w:rPr>
+          <w:b/>
+        </w:rPr>
+      </w:pPr>
+      <w:r>
+        <w:rPr>
+          <w:b/>
+        </w:rPr>
+        <w:t>Choosing categories (1. Grade, 2. Theme)</w:t>
+      </w:r>
+    </w:p>
+    <w:p>
+      <w:pPr>
+        <w:pStyle w:val="ListParagraph"/>
+        <w:numPr>
+          <w:ilvl w:val="0"/>
+          <w:numId w:val="1"/>
+        </w:numPr>
+        <w:rPr>
+          <w:b/>
+        </w:rPr>
+      </w:pPr>
+      <w:r>
+        <w:rPr>
+          <w:b/>
+        </w:rPr>
+        <w:t>Activity Kit Items</w:t>
+      </w:r>
+    </w:p>
+    <w:p>
+      <w:pPr>
+        <w:pStyle w:val="ListParagraph"/>
+        <w:numPr>
+          <w:ilvl w:val="1"/>
+          <w:numId w:val="1"/>
+        </w:numPr>
+      </w:pPr>
+      <w:r>
+        <w:t>Instructions</w:t>
+      </w:r>
+    </w:p>
+    <w:p>
+      <w:pPr>
+        <w:pStyle w:val="ListParagraph"/>
+        <w:numPr>
+          <w:ilvl w:val="1"/>
+          <w:numId w:val="1"/>
+        </w:numPr>
+      </w:pPr>
+      <w:r>
+        <w:t>Activities</w:t>
+      </w:r>
+    </w:p>
+    <w:p>
+      <w:pPr>
+        <w:pStyle w:val="ListParagraph"/>
+        <w:numPr>
+          <w:ilvl w:val="1"/>
+          <w:numId w:val="1"/>
+        </w:numPr>
+      </w:pPr>
+      <w:r>
+        <w:t>Survey</w:t>
+      </w:r>
+    </w:p>
+    <w:p>
+      <w:pPr>
+        <w:pStyle w:val="ListParagraph"/>
+        <w:numPr>
+          <w:ilvl w:val="0"/>
+          <w:numId w:val="1"/>
+        </w:numPr>
+        <w:rPr>
+          <w:b/>
+        </w:rPr>
+      </w:pPr>
+      <w:r>
+        <w:rPr>
+          <w:b/>
+        </w:rPr>
+        <w:t>D</w:t>
+      </w:r>
+      <w:r>
+        <w:rPr>
+          <w:b/>
+        </w:rPr>
+        <w:t>ata Co</w:t>
+      </w:r>
+      <w:r>
+        <w:rPr>
+          <w:b/>
+        </w:rPr>
+        <w:t>llection</w:t>
+      </w:r>
+    </w:p>
+    <w:p>
+      <w:pPr>
+        <w:pStyle w:val="ListParagraph"/>
+        <w:numPr>
+          <w:ilvl w:val="1"/>
+          <w:numId w:val="1"/>
+        </w:numPr>
+      </w:pPr>
+      <w:r>
+        <w:t>Track number of visitors for a FLIP Kit</w:t>
+      </w:r>
+    </w:p>
+    <w:p>
+      <w:pPr>
+        <w:pStyle w:val="ListParagraph"/>
+        <w:numPr>
+          <w:ilvl w:val="1"/>
+          <w:numId w:val="1"/>
+        </w:numPr>
+      </w:pPr>
+      <w:r>
+        <w:t># of children in each Grade Level</w:t>
+      </w:r>
+    </w:p>
+    <w:p>
+      <w:pPr>
+        <w:pStyle w:val="ListParagraph"/>
+        <w:numPr>
+          <w:ilvl w:val="1"/>
+          <w:numId w:val="1"/>
+        </w:numPr>
+      </w:pPr>
+      <w:r>
+        <w:t>Most popular themes</w:t>
+      </w:r>
+    </w:p>
+    <w:p>
+      <w:pPr>
+        <w:pStyle w:val="ListParagraph"/>
+        <w:numPr>
+          <w:ilvl w:val="0"/>
+          <w:numId w:val="1"/>
+        </w:numPr>
+        <w:rPr>
+          <w:b/>
+        </w:rPr>
+      </w:pPr>
+      <w:r>
+        <w:rPr>
+          <w:b/>
+        </w:rPr>
+        <w:t>Virtualization of Activities</w:t>
+      </w:r>
+    </w:p>
+    <w:p>
+      <w:pPr>
+        <w:pStyle w:val="ListParagraph"/>
+        <w:numPr>
+          <w:ilvl w:val="1"/>
+          <w:numId w:val="1"/>
+        </w:numPr>
+      </w:pPr>
+      <w:r>
+        <w:t>Drag and drop “clothes pins”(rectangles) onto a “plate” (circle)</w:t>
+      </w:r>
+      <w:r>
+        <w:t xml:space="preserve"> w/in a minute</w:t>
+      </w:r>
+      <w:r>
+        <w:t xml:space="preserve"> </w:t>
+      </w:r>
+    </w:p>
+    <w:p>
+      <w:pPr>
+        <w:pStyle w:val="ListParagraph"/>
+        <w:numPr>
+          <w:ilvl w:val="1"/>
+          <w:numId w:val="1"/>
+        </w:numPr>
+      </w:pPr>
+      <w:r>
+        <w:t>Timer</w:t>
+      </w:r>
+    </w:p>
+    <w:p>
+      <w:pPr>
+        <w:pStyle w:val="ListParagraph"/>
+        <w:numPr>
+          <w:ilvl w:val="0"/>
+          <w:numId w:val="1"/>
+        </w:numPr>
+      </w:pPr>
+      <w:r>
+        <w:t xml:space="preserve">Recommendations </w:t>
+      </w:r>
+    </w:p>
+    <w:p>
+      <w:pPr>
+        <w:pStyle w:val="ListParagraph"/>
+        <w:numPr>
+          <w:ilvl w:val="0"/>
+          <w:numId w:val="1"/>
+        </w:numPr>
+      </w:pPr>
+      <w:r>
+        <w:t xml:space="preserve">Social Media Sharing </w:t>
+      </w:r>
+    </w:p>
+    <w:p/>
+    <w:p>
+      <w:r>
+        <w:t>Tech Stack:</w:t>
       </w:r>
       <w:bookmarkStart w:id="0" w:name="_GoBack"/>
       <w:bookmarkEnd w:id="0"/>
-    </w:p>
-    <w:p>
-      <w:pPr>
-        <w:pStyle w:val="ListParagraph"/>
-        <w:numPr>
-          <w:ilvl w:val="0"/>
-          <w:numId w:val="1"/>
-        </w:numPr>
-        <w:spacing w:after="0"/>
-      </w:pPr>
-      <w:r>
-        <w:t>Choosing categories (1. Grade, 2. Theme)</w:t>
-      </w:r>
-    </w:p>
-    <w:p>
-      <w:pPr>
-        <w:pStyle w:val="ListParagraph"/>
-        <w:numPr>
-          <w:ilvl w:val="0"/>
-          <w:numId w:val="1"/>
-        </w:numPr>
-      </w:pPr>
-      <w:r>
-        <w:t>Activity Kit Items</w:t>
-      </w:r>
-    </w:p>
-    <w:p>
-      <w:pPr>
-        <w:pStyle w:val="ListParagraph"/>
-        <w:numPr>
-          <w:ilvl w:val="1"/>
-          <w:numId w:val="1"/>
-        </w:numPr>
-      </w:pPr>
-      <w:r>
-        <w:t>Instructions</w:t>
-      </w:r>
-    </w:p>
-    <w:p>
-      <w:pPr>
-        <w:pStyle w:val="ListParagraph"/>
-        <w:numPr>
-          <w:ilvl w:val="1"/>
-          <w:numId w:val="1"/>
-        </w:numPr>
-      </w:pPr>
-      <w:r>
-        <w:t>Activities</w:t>
-      </w:r>
-    </w:p>
-    <w:p>
-      <w:pPr>
-        <w:pStyle w:val="ListParagraph"/>
-        <w:numPr>
-          <w:ilvl w:val="1"/>
-          <w:numId w:val="1"/>
-        </w:numPr>
-      </w:pPr>
-      <w:r>
-        <w:t>Survey</w:t>
-      </w:r>
-    </w:p>
-    <w:p/>
-    <w:p>
-      <w:pPr>
-        <w:spacing w:after="0"/>
-      </w:pPr>
-      <w:r>
-        <w:t>Low-</w:t>
-      </w:r>
-      <w:r>
-        <w:t>Priority</w:t>
-      </w:r>
-      <w:r>
-        <w:t xml:space="preserve"> Requirements:</w:t>
-      </w:r>
-    </w:p>
-    <w:p>
-      <w:pPr>
-        <w:pStyle w:val="ListParagraph"/>
-        <w:numPr>
-          <w:ilvl w:val="0"/>
-          <w:numId w:val="1"/>
-        </w:numPr>
-      </w:pPr>
-      <w:r>
-        <w:t>Data collection</w:t>
-      </w:r>
-    </w:p>
-    <w:p>
-      <w:pPr>
-        <w:pStyle w:val="ListParagraph"/>
-        <w:numPr>
-          <w:ilvl w:val="1"/>
-          <w:numId w:val="1"/>
-        </w:numPr>
-      </w:pPr>
-      <w:r>
-        <w:t>Track number of visitors for a FLIP Kit</w:t>
-      </w:r>
-    </w:p>
-    <w:p>
-      <w:pPr>
-        <w:pStyle w:val="ListParagraph"/>
-        <w:numPr>
-          <w:ilvl w:val="1"/>
-          <w:numId w:val="1"/>
-        </w:numPr>
-      </w:pPr>
-      <w:r>
-        <w:t># of children in each Grade Level</w:t>
-      </w:r>
-    </w:p>
-    <w:p>
-      <w:pPr>
-        <w:pStyle w:val="ListParagraph"/>
-        <w:numPr>
-          <w:ilvl w:val="1"/>
-          <w:numId w:val="1"/>
-        </w:numPr>
-      </w:pPr>
-      <w:r>
-        <w:t>Most popular themes</w:t>
-      </w:r>
-    </w:p>
-    <w:p>
-      <w:pPr>
-        <w:pStyle w:val="ListParagraph"/>
-        <w:numPr>
-          <w:ilvl w:val="0"/>
-          <w:numId w:val="1"/>
-        </w:numPr>
-      </w:pPr>
-      <w:r>
-        <w:t>Virtualization of activities</w:t>
-      </w:r>
-    </w:p>
-    <w:p>
-      <w:pPr>
-        <w:pStyle w:val="ListParagraph"/>
-        <w:numPr>
-          <w:ilvl w:val="1"/>
-          <w:numId w:val="1"/>
-        </w:numPr>
-      </w:pPr>
-      <w:r>
-        <w:t>Drag and drop “clothes pins”(rectangles) onto a “plate” (circle)</w:t>
-      </w:r>
-      <w:r>
-        <w:t xml:space="preserve"> w/in a minute</w:t>
-      </w:r>
-    </w:p>
-    <w:p>
-      <w:pPr>
-        <w:pStyle w:val="ListParagraph"/>
-        <w:numPr>
-          <w:ilvl w:val="1"/>
-          <w:numId w:val="1"/>
-        </w:numPr>
-      </w:pPr>
-      <w:hyperlink r:id="rId5" w:history="1">
-        <w:r>
-          <w:rPr>
-            <w:rStyle w:val="Hyperlink"/>
-          </w:rPr>
-          <w:t>https://www.npmjs.com/package/react-draggable</w:t>
-        </w:r>
-      </w:hyperlink>
-    </w:p>
-    <w:p>
-      <w:pPr>
-        <w:pStyle w:val="ListParagraph"/>
-        <w:numPr>
-          <w:ilvl w:val="1"/>
-          <w:numId w:val="1"/>
-        </w:numPr>
-      </w:pPr>
-      <w:r>
-        <w:t>Embed a timer</w:t>
-      </w:r>
-    </w:p>
-    <w:p>
-      <w:pPr>
-        <w:pStyle w:val="ListParagraph"/>
-        <w:numPr>
-          <w:ilvl w:val="0"/>
-          <w:numId w:val="1"/>
-        </w:numPr>
-      </w:pPr>
-      <w:r>
-        <w:t>S</w:t>
-      </w:r>
-      <w:r>
-        <w:t>ocial Media sharing</w:t>
-      </w:r>
-    </w:p>
-    <w:p>
-      <w:pPr>
-        <w:pStyle w:val="ListParagraph"/>
-        <w:numPr>
-          <w:ilvl w:val="1"/>
-          <w:numId w:val="1"/>
-        </w:numPr>
-      </w:pPr>
-      <w:r>
-        <w:t>t</w:t>
-      </w:r>
-      <w:r>
-        <w:t>intup.com</w:t>
-      </w:r>
-      <w:r>
-        <w:t xml:space="preserve"> (Free Trial)</w:t>
-      </w:r>
-    </w:p>
-    <w:p>
-      <w:pPr>
-        <w:pStyle w:val="ListParagraph"/>
-        <w:numPr>
-          <w:ilvl w:val="0"/>
-          <w:numId w:val="1"/>
-        </w:numPr>
-      </w:pPr>
-      <w:r>
-        <w:t xml:space="preserve">Recommendations </w:t>
-      </w:r>
-    </w:p>
-    <w:p>
-      <w:pPr>
-        <w:pStyle w:val="ListParagraph"/>
-        <w:numPr>
-          <w:ilvl w:val="1"/>
-          <w:numId w:val="1"/>
-        </w:numPr>
-      </w:pPr>
-      <w:r>
-        <w:t xml:space="preserve">Select </w:t>
-      </w:r>
-      <w:proofErr w:type="spellStart"/>
-      <w:r>
-        <w:t>flipkits</w:t>
-      </w:r>
-      <w:proofErr w:type="spellEnd"/>
-      <w:r>
-        <w:t xml:space="preserve"> from booklist where theme is the same as current </w:t>
-      </w:r>
-      <w:proofErr w:type="spellStart"/>
-      <w:r>
-        <w:t>flipkit</w:t>
-      </w:r>
-      <w:proofErr w:type="spellEnd"/>
-    </w:p>
-    <w:p>
-      <w:pPr>
-        <w:pStyle w:val="ListParagraph"/>
-        <w:numPr>
-          <w:ilvl w:val="0"/>
-          <w:numId w:val="1"/>
-        </w:numPr>
-      </w:pPr>
-      <w:r>
-        <w:t>Pick up from library?</w:t>
-      </w:r>
-    </w:p>
-    <w:p/>
-    <w:p>
-      <w:r>
-        <w:t>Tech Stack:</w:t>
-      </w:r>
     </w:p>
     <w:p>
       <w:r>

</xml_diff>